<commit_message>
converted 2nd workshop to md
</commit_message>
<xml_diff>
--- a/WorkshopMaterials/02 - Creating the TACO Finance App.docx
+++ b/WorkshopMaterials/02 - Creating the TACO Finance App.docx
@@ -3010,18 +3010,10 @@
         <w:t xml:space="preserve"> </w:t>
       </w:r>
       <w:r>
-        <w:t xml:space="preserve">The highlighted area of the figure shows the parts of the application you’ll be building in this lesson. </w:t>
-      </w:r>
-      <w:proofErr w:type="spellStart"/>
-      <w:r>
-        <w:t>L</w:t>
-      </w:r>
-      <w:r>
-        <w:t>ets</w:t>
-      </w:r>
-      <w:proofErr w:type="spellEnd"/>
-      <w:r>
-        <w:t xml:space="preserve"> talk about what each page does and what it’s used for; </w:t>
+        <w:t>The highlighted area of the figure shows the parts of the application you’ll be building in this lesson. L</w:t>
+      </w:r>
+      <w:r>
+        <w:t xml:space="preserve">ets talk about what each page does and what it’s used for; </w:t>
       </w:r>
       <w:r>
         <w:fldChar w:fldCharType="begin"/>
@@ -3109,14 +3101,27 @@
       <w:r>
         <w:t xml:space="preserve">Figure </w:t>
       </w:r>
-      <w:fldSimple w:instr=" SEQ Figure \* ARABIC ">
-        <w:r>
-          <w:rPr>
-            <w:noProof/>
-          </w:rPr>
-          <w:t>1</w:t>
-        </w:r>
-      </w:fldSimple>
+      <w:r>
+        <w:fldChar w:fldCharType="begin"/>
+      </w:r>
+      <w:r>
+        <w:instrText xml:space="preserve"> SEQ Figure \* ARABIC </w:instrText>
+      </w:r>
+      <w:r>
+        <w:fldChar w:fldCharType="separate"/>
+      </w:r>
+      <w:r>
+        <w:rPr>
+          <w:noProof/>
+        </w:rPr>
+        <w:t>1</w:t>
+      </w:r>
+      <w:r>
+        <w:rPr>
+          <w:noProof/>
+        </w:rPr>
+        <w:fldChar w:fldCharType="end"/>
+      </w:r>
       <w:bookmarkEnd w:id="2"/>
       <w:r>
         <w:t xml:space="preserve"> – TACO Finance Application Page Flow</w:t>
@@ -3133,14 +3138,27 @@
       <w:r>
         <w:t xml:space="preserve">Table </w:t>
       </w:r>
-      <w:fldSimple w:instr=" SEQ Table \* ARABIC ">
-        <w:r>
-          <w:rPr>
-            <w:noProof/>
-          </w:rPr>
-          <w:t>1</w:t>
-        </w:r>
-      </w:fldSimple>
+      <w:r>
+        <w:fldChar w:fldCharType="begin"/>
+      </w:r>
+      <w:r>
+        <w:instrText xml:space="preserve"> SEQ Table \* ARABIC </w:instrText>
+      </w:r>
+      <w:r>
+        <w:fldChar w:fldCharType="separate"/>
+      </w:r>
+      <w:r>
+        <w:rPr>
+          <w:noProof/>
+        </w:rPr>
+        <w:t>1</w:t>
+      </w:r>
+      <w:r>
+        <w:rPr>
+          <w:noProof/>
+        </w:rPr>
+        <w:fldChar w:fldCharType="end"/>
+      </w:r>
       <w:bookmarkEnd w:id="4"/>
       <w:r>
         <w:t xml:space="preserve"> – Client Management Pages</w:t>
@@ -3762,14 +3780,27 @@
       <w:r>
         <w:t xml:space="preserve">Figure </w:t>
       </w:r>
-      <w:fldSimple w:instr=" SEQ Figure \* ARABIC ">
-        <w:r>
-          <w:rPr>
-            <w:noProof/>
-          </w:rPr>
-          <w:t>2</w:t>
-        </w:r>
-      </w:fldSimple>
+      <w:r>
+        <w:fldChar w:fldCharType="begin"/>
+      </w:r>
+      <w:r>
+        <w:instrText xml:space="preserve"> SEQ Figure \* ARABIC </w:instrText>
+      </w:r>
+      <w:r>
+        <w:fldChar w:fldCharType="separate"/>
+      </w:r>
+      <w:r>
+        <w:rPr>
+          <w:noProof/>
+        </w:rPr>
+        <w:t>2</w:t>
+      </w:r>
+      <w:r>
+        <w:rPr>
+          <w:noProof/>
+        </w:rPr>
+        <w:fldChar w:fldCharType="end"/>
+      </w:r>
       <w:bookmarkEnd w:id="7"/>
       <w:r>
         <w:t xml:space="preserve"> – TACO Finance App Application Architecture</w:t>
@@ -3978,19 +4009,11 @@
         <w:t xml:space="preserve">The application currently uses a third-party stock lookup service from </w:t>
       </w:r>
       <w:hyperlink r:id="rId20" w:history="1">
-        <w:proofErr w:type="spellStart"/>
         <w:r>
           <w:rPr>
             <w:rStyle w:val="Hyperlink"/>
           </w:rPr>
-          <w:t>Markit</w:t>
-        </w:r>
-        <w:proofErr w:type="spellEnd"/>
-        <w:r>
-          <w:rPr>
-            <w:rStyle w:val="Hyperlink"/>
-          </w:rPr>
-          <w:t xml:space="preserve"> On Demand</w:t>
+          <w:t>Markit On Demand</w:t>
         </w:r>
       </w:hyperlink>
       <w:r>
@@ -4159,13 +4182,8 @@
       <w:r>
         <w:t xml:space="preserve"> to the project, this provider uses </w:t>
       </w:r>
-      <w:proofErr w:type="spellStart"/>
-      <w:r>
-        <w:t>Ionic’s</w:t>
-      </w:r>
-      <w:proofErr w:type="spellEnd"/>
-      <w:r>
-        <w:t xml:space="preserve"> </w:t>
+      <w:r>
+        <w:t xml:space="preserve">Ionic’s </w:t>
       </w:r>
       <w:r>
         <w:rPr>
@@ -4198,25 +4216,21 @@
       <w:r>
         <w:t xml:space="preserve">When running in a native app context, Storage will prioritize using SQLite, as it's one of the most stable and widely used file-based databases, and avoids some of the pitfalls of things like </w:t>
       </w:r>
-      <w:proofErr w:type="spellStart"/>
       <w:r>
         <w:rPr>
           <w:b/>
         </w:rPr>
         <w:t>localstorage</w:t>
       </w:r>
-      <w:proofErr w:type="spellEnd"/>
       <w:r>
         <w:t xml:space="preserve"> and </w:t>
       </w:r>
-      <w:proofErr w:type="spellStart"/>
       <w:r>
         <w:rPr>
           <w:b/>
         </w:rPr>
         <w:t>IndexedDB</w:t>
       </w:r>
-      <w:proofErr w:type="spellEnd"/>
       <w:r>
         <w:t>, such as the OS deciding to clear out such data in low disk-space situations.</w:t>
       </w:r>
@@ -4228,36 +4242,30 @@
       <w:r>
         <w:t xml:space="preserve">When running in the web or as a Progressive Web App, Storage will attempt to use </w:t>
       </w:r>
-      <w:proofErr w:type="spellStart"/>
       <w:r>
         <w:rPr>
           <w:b/>
         </w:rPr>
         <w:t>IndexedDB</w:t>
       </w:r>
-      <w:proofErr w:type="spellEnd"/>
       <w:r>
         <w:t xml:space="preserve">, </w:t>
       </w:r>
-      <w:proofErr w:type="spellStart"/>
       <w:r>
         <w:rPr>
           <w:b/>
         </w:rPr>
         <w:t>WebSQL</w:t>
       </w:r>
-      <w:proofErr w:type="spellEnd"/>
       <w:r>
         <w:t xml:space="preserve">, and </w:t>
       </w:r>
-      <w:proofErr w:type="spellStart"/>
       <w:r>
         <w:rPr>
           <w:b/>
         </w:rPr>
         <w:t>localstorage</w:t>
       </w:r>
-      <w:proofErr w:type="spellEnd"/>
       <w:r>
         <w:t>, in that order.”</w:t>
       </w:r>
@@ -4653,14 +4661,27 @@
             <w:r>
               <w:t xml:space="preserve">Figure </w:t>
             </w:r>
-            <w:fldSimple w:instr=" SEQ Figure \* ARABIC ">
-              <w:r>
-                <w:rPr>
-                  <w:noProof/>
-                </w:rPr>
-                <w:t>3</w:t>
-              </w:r>
-            </w:fldSimple>
+            <w:r>
+              <w:fldChar w:fldCharType="begin"/>
+            </w:r>
+            <w:r>
+              <w:instrText xml:space="preserve"> SEQ Figure \* ARABIC </w:instrText>
+            </w:r>
+            <w:r>
+              <w:fldChar w:fldCharType="separate"/>
+            </w:r>
+            <w:r>
+              <w:rPr>
+                <w:noProof/>
+              </w:rPr>
+              <w:t>3</w:t>
+            </w:r>
+            <w:r>
+              <w:rPr>
+                <w:noProof/>
+              </w:rPr>
+              <w:fldChar w:fldCharType="end"/>
+            </w:r>
             <w:bookmarkEnd w:id="14"/>
             <w:r>
               <w:t xml:space="preserve"> – TACO Finance App: Client List</w:t>
@@ -4734,14 +4755,27 @@
             <w:r>
               <w:t xml:space="preserve">Figure </w:t>
             </w:r>
-            <w:fldSimple w:instr=" SEQ Figure \* ARABIC ">
-              <w:r>
-                <w:rPr>
-                  <w:noProof/>
-                </w:rPr>
-                <w:t>4</w:t>
-              </w:r>
-            </w:fldSimple>
+            <w:r>
+              <w:fldChar w:fldCharType="begin"/>
+            </w:r>
+            <w:r>
+              <w:instrText xml:space="preserve"> SEQ Figure \* ARABIC </w:instrText>
+            </w:r>
+            <w:r>
+              <w:fldChar w:fldCharType="separate"/>
+            </w:r>
+            <w:r>
+              <w:rPr>
+                <w:noProof/>
+              </w:rPr>
+              <w:t>4</w:t>
+            </w:r>
+            <w:r>
+              <w:rPr>
+                <w:noProof/>
+              </w:rPr>
+              <w:fldChar w:fldCharType="end"/>
+            </w:r>
             <w:bookmarkEnd w:id="16"/>
             <w:r>
               <w:t xml:space="preserve"> – TACO Finance App: Client Detail Page</w:t>
@@ -4817,14 +4851,27 @@
             <w:r>
               <w:t xml:space="preserve">Figure </w:t>
             </w:r>
-            <w:fldSimple w:instr=" SEQ Figure \* ARABIC ">
-              <w:r>
-                <w:rPr>
-                  <w:noProof/>
-                </w:rPr>
-                <w:t>5</w:t>
-              </w:r>
-            </w:fldSimple>
+            <w:r>
+              <w:fldChar w:fldCharType="begin"/>
+            </w:r>
+            <w:r>
+              <w:instrText xml:space="preserve"> SEQ Figure \* ARABIC </w:instrText>
+            </w:r>
+            <w:r>
+              <w:fldChar w:fldCharType="separate"/>
+            </w:r>
+            <w:r>
+              <w:rPr>
+                <w:noProof/>
+              </w:rPr>
+              <w:t>5</w:t>
+            </w:r>
+            <w:r>
+              <w:rPr>
+                <w:noProof/>
+              </w:rPr>
+              <w:fldChar w:fldCharType="end"/>
+            </w:r>
             <w:bookmarkEnd w:id="18"/>
             <w:r>
               <w:t xml:space="preserve"> – TACO Finance App: Account List</w:t>
@@ -4898,14 +4945,27 @@
             <w:r>
               <w:t xml:space="preserve">Figure </w:t>
             </w:r>
-            <w:fldSimple w:instr=" SEQ Figure \* ARABIC ">
-              <w:r>
-                <w:rPr>
-                  <w:noProof/>
-                </w:rPr>
-                <w:t>6</w:t>
-              </w:r>
-            </w:fldSimple>
+            <w:r>
+              <w:fldChar w:fldCharType="begin"/>
+            </w:r>
+            <w:r>
+              <w:instrText xml:space="preserve"> SEQ Figure \* ARABIC </w:instrText>
+            </w:r>
+            <w:r>
+              <w:fldChar w:fldCharType="separate"/>
+            </w:r>
+            <w:r>
+              <w:rPr>
+                <w:noProof/>
+              </w:rPr>
+              <w:t>6</w:t>
+            </w:r>
+            <w:r>
+              <w:rPr>
+                <w:noProof/>
+              </w:rPr>
+              <w:fldChar w:fldCharType="end"/>
+            </w:r>
             <w:bookmarkEnd w:id="20"/>
             <w:r>
               <w:t xml:space="preserve"> – TACO Finance App: Investment List</w:t>
@@ -4942,29 +5002,13 @@
         <w:t>Clone</w:t>
       </w:r>
       <w:r>
-        <w:t xml:space="preserve"> the </w:t>
-      </w:r>
-      <w:proofErr w:type="spellStart"/>
-      <w:r>
-        <w:t>Github</w:t>
-      </w:r>
-      <w:proofErr w:type="spellEnd"/>
-      <w:r>
-        <w:t xml:space="preserve"> Repository</w:t>
+        <w:t xml:space="preserve"> the Github Repository</w:t>
       </w:r>
       <w:bookmarkEnd w:id="23"/>
     </w:p>
     <w:p>
       <w:r>
-        <w:t xml:space="preserve">Some of the code listings for this application are quite long, so rather than make you copy large blocks of code from this document, you’ll start by cloning the project’s </w:t>
-      </w:r>
-      <w:proofErr w:type="spellStart"/>
-      <w:r>
-        <w:t>Github</w:t>
-      </w:r>
-      <w:proofErr w:type="spellEnd"/>
-      <w:r>
-        <w:t xml:space="preserve"> repository to your local system to streamline this exercise. Open a terminal window and navigate to the folder where you want to store the code and execute the following command:</w:t>
+        <w:t>Some of the code listings for this application are quite long, so rather than make you copy large blocks of code from this document, you’ll start by cloning the project’s Github repository to your local system to streamline this exercise. Open a terminal window and navigate to the folder where you want to store the code and execute the following command:</w:t>
       </w:r>
     </w:p>
     <w:p>
@@ -4974,14 +5018,9 @@
       <w:r>
         <w:t xml:space="preserve">git clone </w:t>
       </w:r>
-      <w:hyperlink r:id="rId28" w:history="1">
-        <w:r>
-          <w:rPr>
-            <w:rStyle w:val="Hyperlink"/>
-          </w:rPr>
-          <w:t>https://github.com/Microsoft/cordova-app-recipe-finance</w:t>
-        </w:r>
-      </w:hyperlink>
+      <w:r>
+        <w:t>https://github.com/Microsoft/cordova-app-recipe-finance</w:t>
+      </w:r>
     </w:p>
     <w:p>
       <w:pPr>
@@ -5176,7 +5215,7 @@
                     <pic:cNvPicPr/>
                   </pic:nvPicPr>
                   <pic:blipFill>
-                    <a:blip r:embed="rId29" cstate="print">
+                    <a:blip r:embed="rId28" cstate="print">
                       <a:extLst>
                         <a:ext uri="{28A0092B-C50C-407E-A947-70E740481C1C}">
                           <a14:useLocalDpi xmlns:a14="http://schemas.microsoft.com/office/drawing/2010/main" val="0"/>
@@ -5212,14 +5251,27 @@
       <w:r>
         <w:t xml:space="preserve">Figure </w:t>
       </w:r>
-      <w:fldSimple w:instr=" SEQ Figure \* ARABIC ">
-        <w:r>
-          <w:rPr>
-            <w:noProof/>
-          </w:rPr>
-          <w:t>7</w:t>
-        </w:r>
-      </w:fldSimple>
+      <w:r>
+        <w:fldChar w:fldCharType="begin"/>
+      </w:r>
+      <w:r>
+        <w:instrText xml:space="preserve"> SEQ Figure \* ARABIC </w:instrText>
+      </w:r>
+      <w:r>
+        <w:fldChar w:fldCharType="separate"/>
+      </w:r>
+      <w:r>
+        <w:rPr>
+          <w:noProof/>
+        </w:rPr>
+        <w:t>7</w:t>
+      </w:r>
+      <w:r>
+        <w:rPr>
+          <w:noProof/>
+        </w:rPr>
+        <w:fldChar w:fldCharType="end"/>
+      </w:r>
       <w:bookmarkEnd w:id="25"/>
       <w:r>
         <w:t xml:space="preserve"> – Visual Studio New Project Dialog</w:t>
@@ -5313,7 +5365,7 @@
                     <pic:cNvPicPr/>
                   </pic:nvPicPr>
                   <pic:blipFill>
-                    <a:blip r:embed="rId30">
+                    <a:blip r:embed="rId29">
                       <a:extLst>
                         <a:ext uri="{28A0092B-C50C-407E-A947-70E740481C1C}">
                           <a14:useLocalDpi xmlns:a14="http://schemas.microsoft.com/office/drawing/2010/main" val="0"/>
@@ -5349,14 +5401,27 @@
       <w:r>
         <w:t xml:space="preserve">Figure </w:t>
       </w:r>
-      <w:fldSimple w:instr=" SEQ Figure \* ARABIC ">
-        <w:r>
-          <w:rPr>
-            <w:noProof/>
-          </w:rPr>
-          <w:t>8</w:t>
-        </w:r>
-      </w:fldSimple>
+      <w:r>
+        <w:fldChar w:fldCharType="begin"/>
+      </w:r>
+      <w:r>
+        <w:instrText xml:space="preserve"> SEQ Figure \* ARABIC </w:instrText>
+      </w:r>
+      <w:r>
+        <w:fldChar w:fldCharType="separate"/>
+      </w:r>
+      <w:r>
+        <w:rPr>
+          <w:noProof/>
+        </w:rPr>
+        <w:t>8</w:t>
+      </w:r>
+      <w:r>
+        <w:rPr>
+          <w:noProof/>
+        </w:rPr>
+        <w:fldChar w:fldCharType="end"/>
+      </w:r>
       <w:bookmarkEnd w:id="27"/>
       <w:r>
         <w:t xml:space="preserve"> – Solution Explorer: Restoring Dependencies</w:t>
@@ -5431,7 +5496,7 @@
                     <pic:cNvPicPr/>
                   </pic:nvPicPr>
                   <pic:blipFill>
-                    <a:blip r:embed="rId31">
+                    <a:blip r:embed="rId30">
                       <a:extLst>
                         <a:ext uri="{28A0092B-C50C-407E-A947-70E740481C1C}">
                           <a14:useLocalDpi xmlns:a14="http://schemas.microsoft.com/office/drawing/2010/main" val="0"/>
@@ -5467,14 +5532,27 @@
       <w:r>
         <w:t xml:space="preserve">Figure </w:t>
       </w:r>
-      <w:fldSimple w:instr=" SEQ Figure \* ARABIC ">
-        <w:r>
-          <w:rPr>
-            <w:noProof/>
-          </w:rPr>
-          <w:t>9</w:t>
-        </w:r>
-      </w:fldSimple>
+      <w:r>
+        <w:fldChar w:fldCharType="begin"/>
+      </w:r>
+      <w:r>
+        <w:instrText xml:space="preserve"> SEQ Figure \* ARABIC </w:instrText>
+      </w:r>
+      <w:r>
+        <w:fldChar w:fldCharType="separate"/>
+      </w:r>
+      <w:r>
+        <w:rPr>
+          <w:noProof/>
+        </w:rPr>
+        <w:t>9</w:t>
+      </w:r>
+      <w:r>
+        <w:rPr>
+          <w:noProof/>
+        </w:rPr>
+        <w:fldChar w:fldCharType="end"/>
+      </w:r>
       <w:bookmarkEnd w:id="29"/>
       <w:r>
         <w:t xml:space="preserve"> – </w:t>
@@ -5587,7 +5665,7 @@
                     <pic:cNvPicPr/>
                   </pic:nvPicPr>
                   <pic:blipFill>
-                    <a:blip r:embed="rId32">
+                    <a:blip r:embed="rId31">
                       <a:extLst>
                         <a:ext uri="{28A0092B-C50C-407E-A947-70E740481C1C}">
                           <a14:useLocalDpi xmlns:a14="http://schemas.microsoft.com/office/drawing/2010/main" val="0"/>
@@ -5623,276 +5701,232 @@
       <w:r>
         <w:t xml:space="preserve">Figure </w:t>
       </w:r>
-      <w:fldSimple w:instr=" SEQ Figure \* ARABIC ">
+      <w:r>
+        <w:fldChar w:fldCharType="begin"/>
+      </w:r>
+      <w:r>
+        <w:instrText xml:space="preserve"> SEQ Figure \* ARABIC </w:instrText>
+      </w:r>
+      <w:r>
+        <w:fldChar w:fldCharType="separate"/>
+      </w:r>
+      <w:r>
+        <w:rPr>
+          <w:noProof/>
+        </w:rPr>
+        <w:t>10</w:t>
+      </w:r>
+      <w:r>
+        <w:rPr>
+          <w:noProof/>
+        </w:rPr>
+        <w:fldChar w:fldCharType="end"/>
+      </w:r>
+      <w:bookmarkEnd w:id="31"/>
+      <w:r>
+        <w:t xml:space="preserve"> </w:t>
+      </w:r>
+      <w:r>
+        <w:t>–</w:t>
+      </w:r>
+      <w:r>
+        <w:t xml:space="preserve"> </w:t>
+      </w:r>
+      <w:r>
+        <w:t>Visual Studio Cordova Project Configuration Editor</w:t>
+      </w:r>
+      <w:bookmarkEnd w:id="32"/>
+    </w:p>
+    <w:p>
+      <w:pPr>
+        <w:pStyle w:val="Step"/>
+      </w:pPr>
+      <w:r>
+        <w:t>S</w:t>
+      </w:r>
+      <w:r>
+        <w:t xml:space="preserve">et </w:t>
+      </w:r>
+      <w:r>
+        <w:t xml:space="preserve">the </w:t>
+      </w:r>
+      <w:r>
+        <w:t>appropriate project settings</w:t>
+      </w:r>
+      <w:r>
+        <w:t xml:space="preserve"> in the editor’s </w:t>
+      </w:r>
+      <w:r>
+        <w:rPr>
+          <w:b/>
+        </w:rPr>
+        <w:t>Common</w:t>
+      </w:r>
+      <w:r>
+        <w:t xml:space="preserve"> panel. At a minimum, you should give the project a recognizable </w:t>
+      </w:r>
+      <w:r>
+        <w:rPr>
+          <w:b/>
+        </w:rPr>
+        <w:t>Display Name</w:t>
+      </w:r>
+      <w:r>
+        <w:t xml:space="preserve"> and a unique </w:t>
+      </w:r>
+      <w:r>
+        <w:rPr>
+          <w:b/>
+        </w:rPr>
+        <w:t>Package Name</w:t>
+      </w:r>
+      <w:r>
+        <w:t xml:space="preserve">. </w:t>
+      </w:r>
+      <w:r>
+        <w:t xml:space="preserve">Populate </w:t>
+      </w:r>
+      <w:r>
+        <w:t xml:space="preserve">the project’s </w:t>
+      </w:r>
+      <w:r>
+        <w:rPr>
+          <w:b/>
+        </w:rPr>
+        <w:t>Author</w:t>
+      </w:r>
+      <w:r>
+        <w:t xml:space="preserve"> </w:t>
+      </w:r>
+      <w:r>
+        <w:t xml:space="preserve">field with </w:t>
+      </w:r>
+      <w:r>
+        <w:t xml:space="preserve">your name (or an alias if you’re so inclined) and a </w:t>
+      </w:r>
+      <w:r>
+        <w:rPr>
+          <w:b/>
+        </w:rPr>
+        <w:t>Description</w:t>
+      </w:r>
+      <w:r>
+        <w:t>.</w:t>
+      </w:r>
+    </w:p>
+    <w:p>
+      <w:pPr>
+        <w:pStyle w:val="StepNoNumber"/>
+      </w:pPr>
+      <w:r>
+        <w:t xml:space="preserve">Press </w:t>
+      </w:r>
+      <w:r>
+        <w:rPr>
+          <w:b/>
+        </w:rPr>
+        <w:t>Ctrl</w:t>
+      </w:r>
+      <w:r>
+        <w:t>-</w:t>
+      </w:r>
+      <w:r>
+        <w:rPr>
+          <w:b/>
+        </w:rPr>
+        <w:t>S</w:t>
+      </w:r>
+      <w:r>
+        <w:t xml:space="preserve"> to save your changes to the file.</w:t>
+      </w:r>
+    </w:p>
+    <w:p>
+      <w:r>
+        <w:br w:type="page"/>
+      </w:r>
+    </w:p>
+    <w:p>
+      <w:pPr>
+        <w:pStyle w:val="Step"/>
+        <w:keepNext/>
+      </w:pPr>
+      <w:r>
+        <w:lastRenderedPageBreak/>
+        <w:t xml:space="preserve">The Ionic Storage provider uses the Cordova SQLite Storage </w:t>
+      </w:r>
+      <w:r>
+        <w:t xml:space="preserve">plugin </w:t>
+      </w:r>
+      <w:r>
+        <w:t>(</w:t>
+      </w:r>
+      <w:hyperlink r:id="rId32" w:history="1">
         <w:r>
           <w:rPr>
-            <w:noProof/>
+            <w:rStyle w:val="Hyperlink"/>
           </w:rPr>
-          <w:t>10</w:t>
+          <w:t>co</w:t>
         </w:r>
-      </w:fldSimple>
-      <w:bookmarkEnd w:id="31"/>
-      <w:r>
-        <w:t xml:space="preserve"> </w:t>
-      </w:r>
-      <w:r>
-        <w:t>–</w:t>
-      </w:r>
-      <w:r>
-        <w:t xml:space="preserve"> </w:t>
-      </w:r>
-      <w:r>
-        <w:t>Visual Studio Cordova Project Configuration Editor</w:t>
-      </w:r>
-      <w:bookmarkEnd w:id="32"/>
-    </w:p>
-    <w:p>
-      <w:pPr>
-        <w:pStyle w:val="Step"/>
-      </w:pPr>
-      <w:r>
-        <w:t>S</w:t>
-      </w:r>
-      <w:r>
-        <w:t xml:space="preserve">et </w:t>
-      </w:r>
-      <w:r>
-        <w:t xml:space="preserve">the </w:t>
-      </w:r>
-      <w:r>
-        <w:t>appropriate project settings</w:t>
-      </w:r>
-      <w:r>
-        <w:t xml:space="preserve"> in the editor’s </w:t>
+        <w:r>
+          <w:rPr>
+            <w:rStyle w:val="Hyperlink"/>
+          </w:rPr>
+          <w:t>r</w:t>
+        </w:r>
+        <w:r>
+          <w:rPr>
+            <w:rStyle w:val="Hyperlink"/>
+          </w:rPr>
+          <w:t>dova-sqlite-storage plugin</w:t>
+        </w:r>
+      </w:hyperlink>
+      <w:r>
+        <w:t>)</w:t>
+      </w:r>
+      <w:r>
+        <w:t xml:space="preserve"> under the covers, so lets add it to the project. Switch to the </w:t>
       </w:r>
       <w:r>
         <w:rPr>
           <w:b/>
         </w:rPr>
-        <w:t>Common</w:t>
-      </w:r>
-      <w:r>
-        <w:t xml:space="preserve"> panel. At a minimum, you should give the project a recognizable </w:t>
+        <w:t>Plugins</w:t>
+      </w:r>
+      <w:r>
+        <w:t xml:space="preserve"> pane shown on the left of </w:t>
+      </w:r>
+      <w:r>
+        <w:fldChar w:fldCharType="begin"/>
+      </w:r>
+      <w:r>
+        <w:instrText xml:space="preserve"> REF _Ref472422058 \h </w:instrText>
+      </w:r>
+      <w:r>
+        <w:fldChar w:fldCharType="separate"/>
+      </w:r>
+      <w:r>
+        <w:t xml:space="preserve">Figure </w:t>
+      </w:r>
+      <w:r>
+        <w:rPr>
+          <w:noProof/>
+        </w:rPr>
+        <w:t>10</w:t>
+      </w:r>
+      <w:r>
+        <w:fldChar w:fldCharType="end"/>
+      </w:r>
+      <w:r>
+        <w:t>.</w:t>
+      </w:r>
+      <w:r>
+        <w:t xml:space="preserve"> Select the </w:t>
       </w:r>
       <w:r>
         <w:rPr>
           <w:b/>
         </w:rPr>
-        <w:t>Display Name</w:t>
-      </w:r>
-      <w:r>
-        <w:t xml:space="preserve"> and a unique </w:t>
-      </w:r>
-      <w:r>
-        <w:rPr>
-          <w:b/>
-        </w:rPr>
-        <w:t>Package Name</w:t>
-      </w:r>
-      <w:r>
-        <w:t xml:space="preserve">. </w:t>
-      </w:r>
-      <w:r>
-        <w:t xml:space="preserve">Populate </w:t>
-      </w:r>
-      <w:r>
-        <w:t xml:space="preserve">the project’s </w:t>
-      </w:r>
-      <w:r>
-        <w:rPr>
-          <w:b/>
-        </w:rPr>
-        <w:t>Author</w:t>
-      </w:r>
-      <w:r>
-        <w:t xml:space="preserve"> </w:t>
-      </w:r>
-      <w:r>
-        <w:t xml:space="preserve">field with </w:t>
-      </w:r>
-      <w:r>
-        <w:t xml:space="preserve">your name (or an alias if you’re so inclined) and a </w:t>
-      </w:r>
-      <w:r>
-        <w:rPr>
-          <w:b/>
-        </w:rPr>
-        <w:t>Description</w:t>
-      </w:r>
-      <w:r>
-        <w:t>.</w:t>
-      </w:r>
-    </w:p>
-    <w:p>
-      <w:pPr>
-        <w:pStyle w:val="StepNoNumber"/>
-      </w:pPr>
-      <w:r>
-        <w:t xml:space="preserve">Press </w:t>
-      </w:r>
-      <w:r>
-        <w:rPr>
-          <w:b/>
-        </w:rPr>
-        <w:t>Ctrl</w:t>
-      </w:r>
-      <w:r>
-        <w:t>-</w:t>
-      </w:r>
-      <w:r>
-        <w:rPr>
-          <w:b/>
-        </w:rPr>
-        <w:t>S</w:t>
-      </w:r>
-      <w:r>
-        <w:t xml:space="preserve"> to save your changes to the file.</w:t>
-      </w:r>
-    </w:p>
-    <w:p>
-      <w:r>
-        <w:br w:type="page"/>
-      </w:r>
-    </w:p>
-    <w:p>
-      <w:pPr>
-        <w:pStyle w:val="Step"/>
-        <w:keepNext/>
-      </w:pPr>
-      <w:r>
-        <w:lastRenderedPageBreak/>
-        <w:t xml:space="preserve">The Ionic Storage provider uses the Cordova SQLite Storage </w:t>
-      </w:r>
-      <w:r>
-        <w:t xml:space="preserve">plugin </w:t>
-      </w:r>
-      <w:r>
-        <w:t>(</w:t>
-      </w:r>
-      <w:proofErr w:type="spellStart"/>
-      <w:r>
-        <w:fldChar w:fldCharType="begin"/>
-      </w:r>
-      <w:r>
-        <w:instrText xml:space="preserve"> HYPERLINK "https://github.com/litehelpers/Cordova-sqlite-storage" </w:instrText>
-      </w:r>
-      <w:r>
-        <w:fldChar w:fldCharType="separate"/>
-      </w:r>
-      <w:r>
-        <w:rPr>
-          <w:rStyle w:val="Hyperlink"/>
-        </w:rPr>
-        <w:t>co</w:t>
-      </w:r>
-      <w:r>
-        <w:rPr>
-          <w:rStyle w:val="Hyperlink"/>
-        </w:rPr>
-        <w:t>r</w:t>
-      </w:r>
-      <w:r>
-        <w:rPr>
-          <w:rStyle w:val="Hyperlink"/>
-        </w:rPr>
-        <w:t>dova</w:t>
-      </w:r>
-      <w:proofErr w:type="spellEnd"/>
-      <w:r>
-        <w:rPr>
-          <w:rStyle w:val="Hyperlink"/>
-        </w:rPr>
-        <w:t>-</w:t>
-      </w:r>
-      <w:proofErr w:type="spellStart"/>
-      <w:r>
-        <w:rPr>
-          <w:rStyle w:val="Hyperlink"/>
-        </w:rPr>
-        <w:t>sqlite</w:t>
-      </w:r>
-      <w:proofErr w:type="spellEnd"/>
-      <w:r>
-        <w:rPr>
-          <w:rStyle w:val="Hyperlink"/>
-        </w:rPr>
-        <w:t>-storage plugin</w:t>
-      </w:r>
-      <w:r>
-        <w:rPr>
-          <w:rStyle w:val="Hyperlink"/>
-        </w:rPr>
-        <w:fldChar w:fldCharType="end"/>
-      </w:r>
-      <w:r>
-        <w:t>)</w:t>
-      </w:r>
-      <w:r>
-        <w:t xml:space="preserve"> under the covers, so </w:t>
-      </w:r>
-      <w:proofErr w:type="spellStart"/>
-      <w:r>
-        <w:t>lets</w:t>
-      </w:r>
-      <w:proofErr w:type="spellEnd"/>
-      <w:r>
-        <w:t xml:space="preserve"> add it to the project. Switch to the </w:t>
-      </w:r>
-      <w:r>
-        <w:rPr>
-          <w:b/>
-        </w:rPr>
-        <w:t>Plugins</w:t>
-      </w:r>
-      <w:r>
-        <w:t xml:space="preserve"> pane shown on the left of </w:t>
-      </w:r>
-      <w:r>
-        <w:fldChar w:fldCharType="begin"/>
-      </w:r>
-      <w:r>
-        <w:instrText xml:space="preserve"> REF _Ref472422058 \h </w:instrText>
-      </w:r>
-      <w:r>
-        <w:fldChar w:fldCharType="separate"/>
-      </w:r>
-      <w:r>
-        <w:t xml:space="preserve">Figure </w:t>
-      </w:r>
-      <w:r>
-        <w:rPr>
-          <w:noProof/>
-        </w:rPr>
-        <w:t>10</w:t>
-      </w:r>
-      <w:r>
-        <w:fldChar w:fldCharType="end"/>
-      </w:r>
-      <w:r>
-        <w:t>.</w:t>
-      </w:r>
-      <w:r>
-        <w:t xml:space="preserve"> Select the </w:t>
-      </w:r>
-      <w:r>
-        <w:rPr>
-          <w:b/>
-        </w:rPr>
-        <w:t xml:space="preserve">Cordova </w:t>
-      </w:r>
-      <w:proofErr w:type="spellStart"/>
-      <w:r>
-        <w:rPr>
-          <w:b/>
-        </w:rPr>
-        <w:t>Sqlite</w:t>
-      </w:r>
-      <w:proofErr w:type="spellEnd"/>
-      <w:r>
-        <w:rPr>
-          <w:b/>
-        </w:rPr>
-        <w:t xml:space="preserve"> Storage</w:t>
+        <w:t>Cordova Sqlite Storage</w:t>
       </w:r>
       <w:r>
         <w:t xml:space="preserve"> </w:t>
@@ -5997,201 +6031,166 @@
       <w:r>
         <w:t xml:space="preserve">Figure </w:t>
       </w:r>
-      <w:fldSimple w:instr=" SEQ Figure \* ARABIC ">
+      <w:r>
+        <w:fldChar w:fldCharType="begin"/>
+      </w:r>
+      <w:r>
+        <w:instrText xml:space="preserve"> SEQ Figure \* ARABIC </w:instrText>
+      </w:r>
+      <w:r>
+        <w:fldChar w:fldCharType="separate"/>
+      </w:r>
+      <w:r>
+        <w:rPr>
+          <w:noProof/>
+        </w:rPr>
+        <w:t>11</w:t>
+      </w:r>
+      <w:r>
+        <w:rPr>
+          <w:noProof/>
+        </w:rPr>
+        <w:fldChar w:fldCharType="end"/>
+      </w:r>
+      <w:bookmarkEnd w:id="33"/>
+      <w:r>
+        <w:t xml:space="preserve"> – Adding </w:t>
+      </w:r>
+      <w:r>
+        <w:t xml:space="preserve">the </w:t>
+      </w:r>
+      <w:r>
+        <w:t xml:space="preserve">Cordova </w:t>
+      </w:r>
+      <w:r>
+        <w:t>SQLite Storage Plugin</w:t>
+      </w:r>
+      <w:r>
+        <w:t xml:space="preserve"> to the Project</w:t>
+      </w:r>
+      <w:bookmarkEnd w:id="34"/>
+    </w:p>
+    <w:p>
+      <w:pPr>
+        <w:pStyle w:val="Step"/>
+      </w:pPr>
+      <w:r>
+        <w:t xml:space="preserve">The Ionic Secure Storage provider uses the </w:t>
+      </w:r>
+      <w:r>
+        <w:rPr>
+          <w:b/>
+        </w:rPr>
+        <w:t>Cordova SecureStorage</w:t>
+      </w:r>
+      <w:r>
+        <w:t xml:space="preserve"> plugin</w:t>
+      </w:r>
+      <w:r>
+        <w:t xml:space="preserve"> (</w:t>
+      </w:r>
+      <w:hyperlink r:id="rId34" w:history="1">
         <w:r>
           <w:rPr>
-            <w:noProof/>
+            <w:rStyle w:val="Hyperlink"/>
           </w:rPr>
-          <w:t>11</w:t>
+          <w:t>cordova-plugin-secure-storage</w:t>
         </w:r>
-      </w:fldSimple>
-      <w:bookmarkEnd w:id="33"/>
-      <w:r>
-        <w:t xml:space="preserve"> – Adding </w:t>
-      </w:r>
-      <w:r>
-        <w:t xml:space="preserve">the </w:t>
-      </w:r>
-      <w:r>
-        <w:t xml:space="preserve">Cordova </w:t>
-      </w:r>
-      <w:r>
-        <w:t>SQLite Storage Plugin</w:t>
-      </w:r>
-      <w:r>
-        <w:t xml:space="preserve"> to the Project</w:t>
-      </w:r>
-      <w:bookmarkEnd w:id="34"/>
-    </w:p>
-    <w:p>
-      <w:pPr>
-        <w:pStyle w:val="Step"/>
-      </w:pPr>
-      <w:r>
-        <w:t xml:space="preserve">The Ionic Secure Storage provider uses the </w:t>
+      </w:hyperlink>
+      <w:r>
+        <w:t>)</w:t>
+      </w:r>
+      <w:r>
+        <w:t xml:space="preserve">, so lets go ahead and install it. The plugin isn’t available as one of the core plugins in TACO, </w:t>
+      </w:r>
+      <w:r>
+        <w:t>so the steps to add it to your project are slightly different.</w:t>
+      </w:r>
+    </w:p>
+    <w:p>
+      <w:pPr>
+        <w:pStyle w:val="StepNoNumber"/>
+      </w:pPr>
+      <w:r>
+        <w:t xml:space="preserve">In the </w:t>
       </w:r>
       <w:r>
         <w:rPr>
           <w:b/>
         </w:rPr>
-        <w:t xml:space="preserve">Cordova </w:t>
-      </w:r>
-      <w:proofErr w:type="spellStart"/>
+        <w:t>Plugins</w:t>
+      </w:r>
+      <w:r>
+        <w:t xml:space="preserve"> area of the </w:t>
+      </w:r>
+      <w:r>
+        <w:rPr>
+          <w:rStyle w:val="CodeSnippetChar"/>
+        </w:rPr>
+        <w:t>config.xml</w:t>
+      </w:r>
+      <w:r>
+        <w:t xml:space="preserve"> editor, select the </w:t>
+      </w:r>
       <w:r>
         <w:rPr>
           <w:b/>
         </w:rPr>
-        <w:t>SecureStorage</w:t>
-      </w:r>
-      <w:proofErr w:type="spellEnd"/>
-      <w:r>
-        <w:t xml:space="preserve"> plugin</w:t>
-      </w:r>
-      <w:r>
-        <w:t xml:space="preserve"> (</w:t>
-      </w:r>
-      <w:proofErr w:type="spellStart"/>
+        <w:t>Custom</w:t>
+      </w:r>
+      <w:r>
+        <w:t xml:space="preserve"> tab as shown in </w:t>
+      </w:r>
       <w:r>
         <w:fldChar w:fldCharType="begin"/>
       </w:r>
       <w:r>
-        <w:instrText xml:space="preserve"> HYPERLINK "https://github.com/Crypho/cordova-plugin-secure-sto</w:instrText>
-      </w:r>
-      <w:r>
-        <w:instrText xml:space="preserve">rage" </w:instrText>
+        <w:instrText xml:space="preserve"> REF _Ref472509147 \h </w:instrText>
       </w:r>
       <w:r>
         <w:fldChar w:fldCharType="separate"/>
       </w:r>
       <w:r>
-        <w:rPr>
-          <w:rStyle w:val="Hyperlink"/>
-        </w:rPr>
-        <w:t>cordova</w:t>
-      </w:r>
-      <w:proofErr w:type="spellEnd"/>
-      <w:r>
-        <w:rPr>
-          <w:rStyle w:val="Hyperlink"/>
-        </w:rPr>
-        <w:t>-plugin-secure-storage</w:t>
-      </w:r>
-      <w:r>
-        <w:rPr>
-          <w:rStyle w:val="Hyperlink"/>
-        </w:rPr>
+        <w:t xml:space="preserve">Figure </w:t>
+      </w:r>
+      <w:r>
+        <w:rPr>
+          <w:noProof/>
+        </w:rPr>
+        <w:t>12</w:t>
+      </w:r>
+      <w:r>
         <w:fldChar w:fldCharType="end"/>
       </w:r>
       <w:r>
-        <w:t>)</w:t>
-      </w:r>
-      <w:r>
-        <w:t xml:space="preserve">, so </w:t>
-      </w:r>
-      <w:proofErr w:type="spellStart"/>
-      <w:r>
-        <w:t>lets</w:t>
-      </w:r>
-      <w:proofErr w:type="spellEnd"/>
-      <w:r>
-        <w:t xml:space="preserve"> go ahead and install it. The plugin isn’t available as one of the core plugins in TACO, </w:t>
-      </w:r>
-      <w:r>
-        <w:t>so the steps to add it to your project are slightly different.</w:t>
-      </w:r>
-    </w:p>
-    <w:p>
-      <w:pPr>
-        <w:pStyle w:val="StepNoNumber"/>
-      </w:pPr>
-      <w:r>
-        <w:t xml:space="preserve">In the </w:t>
+        <w:t xml:space="preserve">. Select the </w:t>
       </w:r>
       <w:r>
         <w:rPr>
           <w:b/>
         </w:rPr>
-        <w:t>Plugins</w:t>
-      </w:r>
-      <w:r>
-        <w:t xml:space="preserve"> area of the </w:t>
-      </w:r>
-      <w:r>
-        <w:rPr>
-          <w:rStyle w:val="CodeSnippetChar"/>
-        </w:rPr>
-        <w:t>config.xml</w:t>
-      </w:r>
-      <w:r>
-        <w:t xml:space="preserve"> editor, select the </w:t>
+        <w:t>Plugin ID</w:t>
+      </w:r>
+      <w:r>
+        <w:t xml:space="preserve"> radio button and </w:t>
+      </w:r>
+      <w:r>
+        <w:t xml:space="preserve">where the form asks you for the </w:t>
       </w:r>
       <w:r>
         <w:rPr>
           <w:b/>
         </w:rPr>
-        <w:t>Custom</w:t>
-      </w:r>
-      <w:r>
-        <w:t xml:space="preserve"> tab as shown in </w:t>
-      </w:r>
-      <w:r>
-        <w:fldChar w:fldCharType="begin"/>
-      </w:r>
-      <w:r>
-        <w:instrText xml:space="preserve"> REF _Ref472509147 \h </w:instrText>
-      </w:r>
-      <w:r>
-        <w:fldChar w:fldCharType="separate"/>
-      </w:r>
-      <w:r>
-        <w:t xml:space="preserve">Figure </w:t>
-      </w:r>
-      <w:r>
-        <w:rPr>
-          <w:noProof/>
-        </w:rPr>
-        <w:t>12</w:t>
-      </w:r>
-      <w:r>
-        <w:fldChar w:fldCharType="end"/>
-      </w:r>
-      <w:r>
-        <w:t xml:space="preserve">. Select the </w:t>
+        <w:t>ID of the plugin you want to install</w:t>
+      </w:r>
+      <w:r>
+        <w:t xml:space="preserve">, specify </w:t>
       </w:r>
       <w:r>
         <w:rPr>
           <w:b/>
         </w:rPr>
-        <w:t>Plugin ID</w:t>
-      </w:r>
-      <w:r>
-        <w:t xml:space="preserve"> radio button and </w:t>
-      </w:r>
-      <w:r>
-        <w:t xml:space="preserve">where the form asks you for the </w:t>
-      </w:r>
-      <w:r>
-        <w:rPr>
-          <w:b/>
-        </w:rPr>
-        <w:t>ID of the plugin you want to install</w:t>
-      </w:r>
-      <w:r>
-        <w:t xml:space="preserve">, specify </w:t>
-      </w:r>
-      <w:proofErr w:type="spellStart"/>
-      <w:r>
-        <w:rPr>
-          <w:b/>
-        </w:rPr>
-        <w:t>cordova</w:t>
-      </w:r>
-      <w:proofErr w:type="spellEnd"/>
-      <w:r>
-        <w:rPr>
-          <w:b/>
-        </w:rPr>
-        <w:t>-plugin-secure-storage</w:t>
+        <w:t>cordova-plugin-secure-storage</w:t>
       </w:r>
       <w:r>
         <w:t xml:space="preserve">. Click the </w:t>
@@ -6216,7 +6215,7 @@
                     <pic:cNvPicPr/>
                   </pic:nvPicPr>
                   <pic:blipFill>
-                    <a:blip r:embed="rId34"/>
+                    <a:blip r:embed="rId35"/>
                     <a:stretch>
                       <a:fillRect/>
                     </a:stretch>
@@ -6274,7 +6273,7 @@
                     <pic:cNvPicPr/>
                   </pic:nvPicPr>
                   <pic:blipFill>
-                    <a:blip r:embed="rId35">
+                    <a:blip r:embed="rId36">
                       <a:extLst>
                         <a:ext uri="{28A0092B-C50C-407E-A947-70E740481C1C}">
                           <a14:useLocalDpi xmlns:a14="http://schemas.microsoft.com/office/drawing/2010/main" val="0"/>
@@ -6310,25 +6309,30 @@
       <w:r>
         <w:t xml:space="preserve">Figure </w:t>
       </w:r>
-      <w:fldSimple w:instr=" SEQ Figure \* ARABIC ">
-        <w:r>
-          <w:rPr>
-            <w:noProof/>
-          </w:rPr>
-          <w:t>12</w:t>
-        </w:r>
-      </w:fldSimple>
+      <w:r>
+        <w:fldChar w:fldCharType="begin"/>
+      </w:r>
+      <w:r>
+        <w:instrText xml:space="preserve"> SEQ Figure \* ARABIC </w:instrText>
+      </w:r>
+      <w:r>
+        <w:fldChar w:fldCharType="separate"/>
+      </w:r>
+      <w:r>
+        <w:rPr>
+          <w:noProof/>
+        </w:rPr>
+        <w:t>12</w:t>
+      </w:r>
+      <w:r>
+        <w:rPr>
+          <w:noProof/>
+        </w:rPr>
+        <w:fldChar w:fldCharType="end"/>
+      </w:r>
       <w:bookmarkEnd w:id="35"/>
       <w:r>
-        <w:t xml:space="preserve"> – Adding the Cordova </w:t>
-      </w:r>
-      <w:proofErr w:type="spellStart"/>
-      <w:r>
-        <w:t>SecureStorage</w:t>
-      </w:r>
-      <w:proofErr w:type="spellEnd"/>
-      <w:r>
-        <w:t xml:space="preserve"> Plugin to the Project</w:t>
+        <w:t xml:space="preserve"> – Adding the Cordova SecureStorage Plugin to the Project</w:t>
       </w:r>
       <w:bookmarkEnd w:id="36"/>
     </w:p>
@@ -7674,7 +7678,7 @@
       <w:r>
         <w:t xml:space="preserve">If you haven't done so already, install the latest Node JavaScript runtime from </w:t>
       </w:r>
-      <w:hyperlink r:id="rId36" w:history="1">
+      <w:hyperlink r:id="rId37" w:history="1">
         <w:r>
           <w:rPr>
             <w:rStyle w:val="Hyperlink"/>
@@ -7848,7 +7852,7 @@
                     <pic:cNvPicPr/>
                   </pic:nvPicPr>
                   <pic:blipFill>
-                    <a:blip r:embed="rId37">
+                    <a:blip r:embed="rId38">
                       <a:extLst>
                         <a:ext uri="{28A0092B-C50C-407E-A947-70E740481C1C}">
                           <a14:useLocalDpi xmlns:a14="http://schemas.microsoft.com/office/drawing/2010/main" val="0"/>
@@ -7884,14 +7888,27 @@
       <w:r>
         <w:t xml:space="preserve">Figure </w:t>
       </w:r>
-      <w:fldSimple w:instr=" SEQ Figure \* ARABIC ">
-        <w:r>
-          <w:rPr>
-            <w:noProof/>
-          </w:rPr>
-          <w:t>13</w:t>
-        </w:r>
-      </w:fldSimple>
+      <w:r>
+        <w:fldChar w:fldCharType="begin"/>
+      </w:r>
+      <w:r>
+        <w:instrText xml:space="preserve"> SEQ Figure \* ARABIC </w:instrText>
+      </w:r>
+      <w:r>
+        <w:fldChar w:fldCharType="separate"/>
+      </w:r>
+      <w:r>
+        <w:rPr>
+          <w:noProof/>
+        </w:rPr>
+        <w:t>13</w:t>
+      </w:r>
+      <w:r>
+        <w:rPr>
+          <w:noProof/>
+        </w:rPr>
+        <w:fldChar w:fldCharType="end"/>
+      </w:r>
       <w:bookmarkEnd w:id="39"/>
       <w:r>
         <w:t xml:space="preserve"> – TACO Finance App Project Folder</w:t>
@@ -8107,7 +8124,7 @@
                     <pic:cNvPicPr/>
                   </pic:nvPicPr>
                   <pic:blipFill>
-                    <a:blip r:embed="rId38">
+                    <a:blip r:embed="rId39">
                       <a:extLst>
                         <a:ext uri="{28A0092B-C50C-407E-A947-70E740481C1C}">
                           <a14:useLocalDpi xmlns:a14="http://schemas.microsoft.com/office/drawing/2010/main" val="0"/>
@@ -8143,14 +8160,27 @@
       <w:r>
         <w:t xml:space="preserve">Figure </w:t>
       </w:r>
-      <w:fldSimple w:instr=" SEQ Figure \* ARABIC ">
-        <w:r>
-          <w:rPr>
-            <w:noProof/>
-          </w:rPr>
-          <w:t>14</w:t>
-        </w:r>
-      </w:fldSimple>
+      <w:r>
+        <w:fldChar w:fldCharType="begin"/>
+      </w:r>
+      <w:r>
+        <w:instrText xml:space="preserve"> SEQ Figure \* ARABIC </w:instrText>
+      </w:r>
+      <w:r>
+        <w:fldChar w:fldCharType="separate"/>
+      </w:r>
+      <w:r>
+        <w:rPr>
+          <w:noProof/>
+        </w:rPr>
+        <w:t>14</w:t>
+      </w:r>
+      <w:r>
+        <w:rPr>
+          <w:noProof/>
+        </w:rPr>
+        <w:fldChar w:fldCharType="end"/>
+      </w:r>
       <w:bookmarkEnd w:id="41"/>
       <w:r>
         <w:t xml:space="preserve"> – </w:t>
@@ -8896,7 +8926,13 @@
         <w:t>bingSearchKey</w:t>
       </w:r>
       <w:r>
-        <w:t xml:space="preserve"> with the API for your Bing account.</w:t>
+        <w:t xml:space="preserve"> with the API </w:t>
+      </w:r>
+      <w:r>
+        <w:t xml:space="preserve">key </w:t>
+      </w:r>
+      <w:r>
+        <w:t>for your Bing account.</w:t>
       </w:r>
     </w:p>
     <w:p>
@@ -9019,13 +9055,8 @@
       <w:r>
         <w:t xml:space="preserve">Cordova </w:t>
       </w:r>
-      <w:proofErr w:type="spellStart"/>
-      <w:r>
-        <w:t>Sqlite</w:t>
-      </w:r>
-      <w:proofErr w:type="spellEnd"/>
-      <w:r>
-        <w:t xml:space="preserve"> plugin you added earlier.</w:t>
+      <w:r>
+        <w:t>Sqlite plugin you added earlier.</w:t>
       </w:r>
     </w:p>
     <w:p>
@@ -9783,59 +9814,57 @@
       <w:r>
         <w:t xml:space="preserve">  </w:t>
       </w:r>
-      <w:bookmarkStart w:id="44" w:name="_GoBack"/>
+      <w:r>
+        <w:t>public config: Config,</w:t>
+      </w:r>
+    </w:p>
+    <w:p>
+      <w:pPr>
+        <w:pStyle w:val="Code"/>
+        <w:rPr>
+          <w:b/>
+        </w:rPr>
+      </w:pPr>
+      <w:r>
+        <w:rPr>
+          <w:b/>
+        </w:rPr>
+        <w:t xml:space="preserve">  clientData: ClientData,</w:t>
+      </w:r>
+    </w:p>
+    <w:p>
+      <w:pPr>
+        <w:pStyle w:val="Code"/>
+      </w:pPr>
+      <w:r>
+        <w:t xml:space="preserve">  public menu: MenuController,</w:t>
+      </w:r>
+    </w:p>
+    <w:p>
+      <w:pPr>
+        <w:pStyle w:val="Code"/>
+      </w:pPr>
+      <w:r>
+        <w:t xml:space="preserve">  platform: Platform</w:t>
+      </w:r>
+    </w:p>
+    <w:p>
+      <w:pPr>
+        <w:pStyle w:val="Code"/>
+      </w:pPr>
+      <w:r>
+        <w:t>) {</w:t>
+      </w:r>
+    </w:p>
+    <w:p>
+      <w:pPr>
+        <w:pStyle w:val="StepNoNumber"/>
+      </w:pPr>
+      <w:bookmarkStart w:id="44" w:name="_Ref472512440"/>
+      <w:r>
+        <w:t>Finally, add the following line of code to the constructor as well:</w:t>
+      </w:r>
       <w:bookmarkEnd w:id="44"/>
-      <w:r>
-        <w:t>public config: Config,</w:t>
-      </w:r>
-    </w:p>
-    <w:p>
-      <w:pPr>
-        <w:pStyle w:val="Code"/>
-        <w:rPr>
-          <w:b/>
-        </w:rPr>
-      </w:pPr>
-      <w:r>
-        <w:rPr>
-          <w:b/>
-        </w:rPr>
-        <w:t xml:space="preserve">  clientData: ClientData,</w:t>
-      </w:r>
-    </w:p>
-    <w:p>
-      <w:pPr>
-        <w:pStyle w:val="Code"/>
-      </w:pPr>
-      <w:r>
-        <w:t xml:space="preserve">  public menu: MenuController,</w:t>
-      </w:r>
-    </w:p>
-    <w:p>
-      <w:pPr>
-        <w:pStyle w:val="Code"/>
-      </w:pPr>
-      <w:r>
-        <w:t xml:space="preserve">  platform: Platform</w:t>
-      </w:r>
-    </w:p>
-    <w:p>
-      <w:pPr>
-        <w:pStyle w:val="Code"/>
-      </w:pPr>
-      <w:r>
-        <w:t>) {</w:t>
-      </w:r>
-    </w:p>
-    <w:p>
-      <w:pPr>
-        <w:pStyle w:val="StepNoNumber"/>
-      </w:pPr>
-      <w:bookmarkStart w:id="45" w:name="_Ref472512440"/>
-      <w:r>
-        <w:t>Finally, add the following line of code to the constructor as well:</w:t>
-      </w:r>
-      <w:bookmarkEnd w:id="45"/>
     </w:p>
     <w:p>
       <w:pPr>
@@ -10140,15 +10169,7 @@
         <w:t xml:space="preserve">, </w:t>
       </w:r>
       <w:r>
-        <w:t xml:space="preserve">so rather than list all the code here, grab the code from the same file in the project source you cloned from its </w:t>
-      </w:r>
-      <w:proofErr w:type="spellStart"/>
-      <w:r>
-        <w:t>Github</w:t>
-      </w:r>
-      <w:proofErr w:type="spellEnd"/>
-      <w:r>
-        <w:t xml:space="preserve"> repository at the beginning of this exercise.</w:t>
+        <w:t>so rather than list all the code here, grab the code from the same file in the project source you cloned from its Github repository at the beginning of this exercise.</w:t>
       </w:r>
     </w:p>
     <w:p>
@@ -10349,12 +10370,12 @@
       <w:pPr>
         <w:pStyle w:val="Heading2"/>
       </w:pPr>
-      <w:bookmarkStart w:id="46" w:name="_Toc472669073"/>
+      <w:bookmarkStart w:id="45" w:name="_Toc472669073"/>
       <w:r>
         <w:lastRenderedPageBreak/>
         <w:t>Add an About Page</w:t>
       </w:r>
-      <w:bookmarkEnd w:id="46"/>
+      <w:bookmarkEnd w:id="45"/>
     </w:p>
     <w:p>
       <w:r>
@@ -10587,7 +10608,7 @@
                     <pic:cNvPicPr/>
                   </pic:nvPicPr>
                   <pic:blipFill>
-                    <a:blip r:embed="rId39">
+                    <a:blip r:embed="rId40">
                       <a:extLst>
                         <a:ext uri="{28A0092B-C50C-407E-A947-70E740481C1C}">
                           <a14:useLocalDpi xmlns:a14="http://schemas.microsoft.com/office/drawing/2010/main" val="0"/>
@@ -10618,24 +10639,37 @@
       <w:pPr>
         <w:pStyle w:val="StepCaption"/>
       </w:pPr>
-      <w:bookmarkStart w:id="47" w:name="_Ref472492813"/>
-      <w:bookmarkStart w:id="48" w:name="_Toc472669095"/>
+      <w:bookmarkStart w:id="46" w:name="_Ref472492813"/>
+      <w:bookmarkStart w:id="47" w:name="_Toc472669095"/>
       <w:r>
         <w:t xml:space="preserve">Figure </w:t>
       </w:r>
-      <w:fldSimple w:instr=" SEQ Figure \* ARABIC ">
-        <w:r>
-          <w:rPr>
-            <w:noProof/>
-          </w:rPr>
-          <w:t>15</w:t>
-        </w:r>
-      </w:fldSimple>
+      <w:r>
+        <w:fldChar w:fldCharType="begin"/>
+      </w:r>
+      <w:r>
+        <w:instrText xml:space="preserve"> SEQ Figure \* ARABIC </w:instrText>
+      </w:r>
+      <w:r>
+        <w:fldChar w:fldCharType="separate"/>
+      </w:r>
+      <w:r>
+        <w:rPr>
+          <w:noProof/>
+        </w:rPr>
+        <w:t>15</w:t>
+      </w:r>
+      <w:r>
+        <w:rPr>
+          <w:noProof/>
+        </w:rPr>
+        <w:fldChar w:fldCharType="end"/>
+      </w:r>
+      <w:bookmarkEnd w:id="46"/>
+      <w:r>
+        <w:t xml:space="preserve"> – Solution Explorer: About Page Folder</w:t>
+      </w:r>
       <w:bookmarkEnd w:id="47"/>
-      <w:r>
-        <w:t xml:space="preserve"> – Solution Explorer: About Page Folder</w:t>
-      </w:r>
-      <w:bookmarkEnd w:id="48"/>
     </w:p>
     <w:p/>
     <w:p>
@@ -11056,7 +11090,7 @@
       <w:r>
         <w:t>The ion-content tag defines the content area of the page. There’s nothing there now, but you should add some content here. If you like meat, you can use something like the Bacon Ipsum generator (</w:t>
       </w:r>
-      <w:hyperlink r:id="rId40" w:history="1">
+      <w:hyperlink r:id="rId41" w:history="1">
         <w:r>
           <w:rPr>
             <w:rStyle w:val="Hyperlink"/>
@@ -11375,7 +11409,7 @@
       <w:pPr>
         <w:pStyle w:val="Heading2"/>
       </w:pPr>
-      <w:bookmarkStart w:id="49" w:name="_Toc472669074"/>
+      <w:bookmarkStart w:id="48" w:name="_Toc472669074"/>
       <w:r>
         <w:lastRenderedPageBreak/>
         <w:t>Implement</w:t>
@@ -11395,7 +11429,7 @@
       <w:r>
         <w:t>Capabilities</w:t>
       </w:r>
-      <w:bookmarkEnd w:id="49"/>
+      <w:bookmarkEnd w:id="48"/>
     </w:p>
     <w:p>
       <w:r>
@@ -11676,7 +11710,7 @@
                     <pic:cNvPicPr/>
                   </pic:nvPicPr>
                   <pic:blipFill>
-                    <a:blip r:embed="rId41">
+                    <a:blip r:embed="rId42">
                       <a:extLst>
                         <a:ext uri="{28A0092B-C50C-407E-A947-70E740481C1C}">
                           <a14:useLocalDpi xmlns:a14="http://schemas.microsoft.com/office/drawing/2010/main" val="0"/>
@@ -11707,24 +11741,37 @@
       <w:pPr>
         <w:pStyle w:val="StepCaption"/>
       </w:pPr>
-      <w:bookmarkStart w:id="50" w:name="_Ref472516952"/>
-      <w:bookmarkStart w:id="51" w:name="_Toc472669096"/>
+      <w:bookmarkStart w:id="49" w:name="_Ref472516952"/>
+      <w:bookmarkStart w:id="50" w:name="_Toc472669096"/>
       <w:r>
         <w:t xml:space="preserve">Figure </w:t>
       </w:r>
-      <w:fldSimple w:instr=" SEQ Figure \* ARABIC ">
-        <w:r>
-          <w:rPr>
-            <w:noProof/>
-          </w:rPr>
-          <w:t>16</w:t>
-        </w:r>
-      </w:fldSimple>
+      <w:r>
+        <w:fldChar w:fldCharType="begin"/>
+      </w:r>
+      <w:r>
+        <w:instrText xml:space="preserve"> SEQ Figure \* ARABIC </w:instrText>
+      </w:r>
+      <w:r>
+        <w:fldChar w:fldCharType="separate"/>
+      </w:r>
+      <w:r>
+        <w:rPr>
+          <w:noProof/>
+        </w:rPr>
+        <w:t>16</w:t>
+      </w:r>
+      <w:r>
+        <w:rPr>
+          <w:noProof/>
+        </w:rPr>
+        <w:fldChar w:fldCharType="end"/>
+      </w:r>
+      <w:bookmarkEnd w:id="49"/>
+      <w:r>
+        <w:t xml:space="preserve"> – Solution Explorer: Copied Pages</w:t>
+      </w:r>
       <w:bookmarkEnd w:id="50"/>
-      <w:r>
-        <w:t xml:space="preserve"> – Solution Explorer: Copied Pages</w:t>
-      </w:r>
-      <w:bookmarkEnd w:id="51"/>
     </w:p>
     <w:p>
       <w:pPr>
@@ -12257,15 +12304,7 @@
         <w:t xml:space="preserve">reference </w:t>
       </w:r>
       <w:r>
-        <w:t>those pages in the client-</w:t>
-      </w:r>
-      <w:proofErr w:type="spellStart"/>
-      <w:r>
-        <w:t>list.ts</w:t>
-      </w:r>
-      <w:proofErr w:type="spellEnd"/>
-      <w:r>
-        <w:t xml:space="preserve"> file. </w:t>
+        <w:t xml:space="preserve">those pages in the client-list.ts file. </w:t>
       </w:r>
       <w:r>
         <w:t xml:space="preserve">The </w:t>
@@ -12356,7 +12395,7 @@
                     <pic:cNvPicPr/>
                   </pic:nvPicPr>
                   <pic:blipFill>
-                    <a:blip r:embed="rId42">
+                    <a:blip r:embed="rId43">
                       <a:extLst>
                         <a:ext uri="{28A0092B-C50C-407E-A947-70E740481C1C}">
                           <a14:useLocalDpi xmlns:a14="http://schemas.microsoft.com/office/drawing/2010/main" val="0"/>
@@ -12387,22 +12426,35 @@
       <w:pPr>
         <w:pStyle w:val="Caption"/>
       </w:pPr>
-      <w:bookmarkStart w:id="52" w:name="_Toc472669097"/>
+      <w:bookmarkStart w:id="51" w:name="_Toc472669097"/>
       <w:r>
         <w:t xml:space="preserve">Figure </w:t>
       </w:r>
-      <w:fldSimple w:instr=" SEQ Figure \* ARABIC ">
-        <w:r>
-          <w:rPr>
-            <w:noProof/>
-          </w:rPr>
-          <w:t>17</w:t>
-        </w:r>
-      </w:fldSimple>
+      <w:r>
+        <w:fldChar w:fldCharType="begin"/>
+      </w:r>
+      <w:r>
+        <w:instrText xml:space="preserve"> SEQ Figure \* ARABIC </w:instrText>
+      </w:r>
+      <w:r>
+        <w:fldChar w:fldCharType="separate"/>
+      </w:r>
+      <w:r>
+        <w:rPr>
+          <w:noProof/>
+        </w:rPr>
+        <w:t>17</w:t>
+      </w:r>
+      <w:r>
+        <w:rPr>
+          <w:noProof/>
+        </w:rPr>
+        <w:fldChar w:fldCharType="end"/>
+      </w:r>
       <w:r>
         <w:t xml:space="preserve"> – Finance App Page Interdependencies</w:t>
       </w:r>
-      <w:bookmarkEnd w:id="52"/>
+      <w:bookmarkEnd w:id="51"/>
     </w:p>
     <w:p>
       <w:r>
@@ -12597,7 +12649,7 @@
                     <pic:cNvPicPr/>
                   </pic:nvPicPr>
                   <pic:blipFill>
-                    <a:blip r:embed="rId43">
+                    <a:blip r:embed="rId44">
                       <a:extLst>
                         <a:ext uri="{28A0092B-C50C-407E-A947-70E740481C1C}">
                           <a14:useLocalDpi xmlns:a14="http://schemas.microsoft.com/office/drawing/2010/main" val="0"/>
@@ -12628,24 +12680,37 @@
       <w:pPr>
         <w:pStyle w:val="StepCaption"/>
       </w:pPr>
-      <w:bookmarkStart w:id="53" w:name="_Ref472590878"/>
-      <w:bookmarkStart w:id="54" w:name="_Toc472669098"/>
+      <w:bookmarkStart w:id="52" w:name="_Ref472590878"/>
+      <w:bookmarkStart w:id="53" w:name="_Toc472669098"/>
       <w:r>
         <w:t xml:space="preserve">Figure </w:t>
       </w:r>
-      <w:fldSimple w:instr=" SEQ Figure \* ARABIC ">
-        <w:r>
-          <w:rPr>
-            <w:noProof/>
-          </w:rPr>
-          <w:t>18</w:t>
-        </w:r>
-      </w:fldSimple>
+      <w:r>
+        <w:fldChar w:fldCharType="begin"/>
+      </w:r>
+      <w:r>
+        <w:instrText xml:space="preserve"> SEQ Figure \* ARABIC </w:instrText>
+      </w:r>
+      <w:r>
+        <w:fldChar w:fldCharType="separate"/>
+      </w:r>
+      <w:r>
+        <w:rPr>
+          <w:noProof/>
+        </w:rPr>
+        <w:t>18</w:t>
+      </w:r>
+      <w:r>
+        <w:rPr>
+          <w:noProof/>
+        </w:rPr>
+        <w:fldChar w:fldCharType="end"/>
+      </w:r>
+      <w:bookmarkEnd w:id="52"/>
+      <w:r>
+        <w:t xml:space="preserve"> – Solution Explorer: Account and Investment Pages</w:t>
+      </w:r>
       <w:bookmarkEnd w:id="53"/>
-      <w:r>
-        <w:t xml:space="preserve"> – Solution Explorer: Account and Investment Pages</w:t>
-      </w:r>
-      <w:bookmarkEnd w:id="54"/>
     </w:p>
     <w:p>
       <w:pPr>
@@ -12899,7 +12964,7 @@
         <w:pStyle w:val="Step"/>
       </w:pPr>
       <w:r>
-        <w:t xml:space="preserve">. Open the project’s </w:t>
+        <w:t xml:space="preserve">Open the project’s </w:t>
       </w:r>
       <w:r>
         <w:rPr>
@@ -13210,15 +13275,7 @@
         <w:t xml:space="preserve">project’s </w:t>
       </w:r>
       <w:r>
-        <w:t>.</w:t>
-      </w:r>
-      <w:proofErr w:type="spellStart"/>
-      <w:r>
-        <w:t>scss</w:t>
-      </w:r>
-      <w:proofErr w:type="spellEnd"/>
-      <w:r>
-        <w:t xml:space="preserve"> files will have little or no stuff in them as we did nothing to affect the style of the application beyond using the default Ionic controls. </w:t>
+        <w:t xml:space="preserve">.scss files will have little or no stuff in them as we did nothing to affect the style of the application beyond using the default Ionic controls. </w:t>
       </w:r>
       <w:r>
         <w:t xml:space="preserve">The majority of the development work is in </w:t>
@@ -13227,15 +13284,7 @@
         <w:t xml:space="preserve">pages’ </w:t>
       </w:r>
       <w:r>
-        <w:t>.html and .</w:t>
-      </w:r>
-      <w:proofErr w:type="spellStart"/>
-      <w:r>
-        <w:t>ts</w:t>
-      </w:r>
-      <w:proofErr w:type="spellEnd"/>
-      <w:r>
-        <w:t xml:space="preserve"> files.</w:t>
+        <w:t>.html and .ts files.</w:t>
       </w:r>
     </w:p>
     <w:p>
@@ -13247,7 +13296,7 @@
       <w:pPr>
         <w:pStyle w:val="Heading1"/>
       </w:pPr>
-      <w:bookmarkStart w:id="55" w:name="_Toc472669075"/>
+      <w:bookmarkStart w:id="54" w:name="_Toc472669075"/>
       <w:r>
         <w:lastRenderedPageBreak/>
         <w:t xml:space="preserve">Page </w:t>
@@ -13255,27 +13304,22 @@
       <w:r>
         <w:t>Code Tour</w:t>
       </w:r>
+      <w:bookmarkEnd w:id="54"/>
+    </w:p>
+    <w:p>
+      <w:r>
+        <w:t>In the remainder of this document, we’ll analyze the page components we just added to help you understand what the application is doing under the covers.</w:t>
+      </w:r>
+    </w:p>
+    <w:p>
+      <w:pPr>
+        <w:pStyle w:val="Heading2"/>
+      </w:pPr>
+      <w:bookmarkStart w:id="55" w:name="_Toc472669076"/>
+      <w:r>
+        <w:t>ClientList Page</w:t>
+      </w:r>
       <w:bookmarkEnd w:id="55"/>
-    </w:p>
-    <w:p>
-      <w:r>
-        <w:t>In the remainder of this document, we’ll analyze the page components we just added to help you understand what the application is doing under the covers.</w:t>
-      </w:r>
-    </w:p>
-    <w:p>
-      <w:pPr>
-        <w:pStyle w:val="Heading2"/>
-      </w:pPr>
-      <w:bookmarkStart w:id="56" w:name="_Toc472669076"/>
-      <w:proofErr w:type="spellStart"/>
-      <w:r>
-        <w:t>ClientList</w:t>
-      </w:r>
-      <w:proofErr w:type="spellEnd"/>
-      <w:r>
-        <w:t xml:space="preserve"> Page</w:t>
-      </w:r>
-      <w:bookmarkEnd w:id="56"/>
     </w:p>
     <w:p>
       <w:r>
@@ -13856,15 +13900,7 @@
     </w:p>
     <w:p>
       <w:r>
-        <w:t xml:space="preserve">Any content added between the tags is rendered in a </w:t>
-      </w:r>
-      <w:proofErr w:type="spellStart"/>
-      <w:r>
-        <w:t>listview</w:t>
-      </w:r>
-      <w:proofErr w:type="spellEnd"/>
-      <w:r>
-        <w:t xml:space="preserve">, a common UI metaphor for mobile apps. Notice the </w:t>
+        <w:t xml:space="preserve">Any content added between the tags is rendered in a listview, a common UI metaphor for mobile apps. Notice the </w:t>
       </w:r>
       <w:r>
         <w:rPr>
@@ -13885,15 +13921,7 @@
         <w:t>clientList</w:t>
       </w:r>
       <w:r>
-        <w:t xml:space="preserve">, that it can use to access the </w:t>
-      </w:r>
-      <w:proofErr w:type="spellStart"/>
-      <w:r>
-        <w:t>listview</w:t>
-      </w:r>
-      <w:proofErr w:type="spellEnd"/>
-      <w:r>
-        <w:t xml:space="preserve"> programmatically. Here it’s used to check to see if any sliding items (described later) are exposed in the view.</w:t>
+        <w:t>, that it can use to access the listview programmatically. Here it’s used to check to see if any sliding items (described later) are exposed in the view.</w:t>
       </w:r>
     </w:p>
     <w:p>
@@ -13946,19 +13974,11 @@
       <w:r>
         <w:t>In this example, it displays some dynamic content. When there are clients displayed in the view (</w:t>
       </w:r>
-      <w:proofErr w:type="spellStart"/>
-      <w:r>
-        <w:rPr>
-          <w:rStyle w:val="CodeSnippetChar"/>
-        </w:rPr>
-        <w:t>clients.length</w:t>
-      </w:r>
-      <w:proofErr w:type="spellEnd"/>
-      <w:r>
-        <w:rPr>
-          <w:rStyle w:val="CodeSnippetChar"/>
-        </w:rPr>
-        <w:t xml:space="preserve"> &gt; 0</w:t>
+      <w:r>
+        <w:rPr>
+          <w:rStyle w:val="CodeSnippetChar"/>
+        </w:rPr>
+        <w:t>clients.length &gt; 0</w:t>
       </w:r>
       <w:r>
         <w:t xml:space="preserve">), it renders </w:t>
@@ -14082,15 +14102,7 @@
     </w:p>
     <w:p>
       <w:r>
-        <w:t xml:space="preserve">In this case, the markup defines two </w:t>
-      </w:r>
-      <w:proofErr w:type="spellStart"/>
-      <w:r>
-        <w:t>tapable</w:t>
-      </w:r>
-      <w:proofErr w:type="spellEnd"/>
-      <w:r>
-        <w:t xml:space="preserve"> items: Edit and Delete that do what they say they do when tapped. </w:t>
+        <w:t xml:space="preserve">In this case, the markup defines two tapable items: Edit and Delete that do what they say they do when tapped. </w:t>
       </w:r>
       <w:r>
         <w:t xml:space="preserve">In the </w:t>
@@ -14116,7 +14128,7 @@
       <w:r>
         <w:t xml:space="preserve"> you see is an </w:t>
       </w:r>
-      <w:hyperlink r:id="rId44" w:history="1">
+      <w:hyperlink r:id="rId45" w:history="1">
         <w:r>
           <w:rPr>
             <w:rStyle w:val="Hyperlink"/>
@@ -14219,27 +14231,22 @@
       <w:pPr>
         <w:pStyle w:val="Heading2"/>
       </w:pPr>
-      <w:bookmarkStart w:id="57" w:name="_Toc472669077"/>
-      <w:proofErr w:type="spellStart"/>
-      <w:r>
+      <w:bookmarkStart w:id="56" w:name="_Toc472669077"/>
+      <w:r>
+        <w:t>ClientDetail Page</w:t>
+      </w:r>
+      <w:bookmarkEnd w:id="56"/>
+    </w:p>
+    <w:p>
+      <w:r>
+        <w:t xml:space="preserve">The </w:t>
+      </w:r>
+      <w:r>
+        <w:rPr>
+          <w:rStyle w:val="CodeSnippetChar"/>
+        </w:rPr>
         <w:t>ClientDetail</w:t>
       </w:r>
-      <w:proofErr w:type="spellEnd"/>
-      <w:r>
-        <w:t xml:space="preserve"> Page</w:t>
-      </w:r>
-      <w:bookmarkEnd w:id="57"/>
-    </w:p>
-    <w:p>
-      <w:r>
-        <w:t xml:space="preserve">The </w:t>
-      </w:r>
-      <w:r>
-        <w:rPr>
-          <w:rStyle w:val="CodeSnippetChar"/>
-        </w:rPr>
-        <w:t>ClientDetail</w:t>
-      </w:r>
       <w:r>
         <w:t xml:space="preserve"> </w:t>
       </w:r>
@@ -14252,7 +14259,7 @@
       <w:r>
         <w:t xml:space="preserve"> adds some additional UI elements that we’ve not covered before. The page implements an </w:t>
       </w:r>
-      <w:hyperlink r:id="rId45" w:history="1">
+      <w:hyperlink r:id="rId46" w:history="1">
         <w:r>
           <w:rPr>
             <w:rStyle w:val="Hyperlink"/>
@@ -14380,14 +14387,12 @@
       <w:r>
         <w:t xml:space="preserve"> connects the selected segment with a variable defined within the page’s TypeScript code (</w:t>
       </w:r>
-      <w:proofErr w:type="spellStart"/>
       <w:r>
         <w:rPr>
           <w:rStyle w:val="CodeSnippetChar"/>
         </w:rPr>
         <w:t>this.selectedSegment</w:t>
       </w:r>
-      <w:proofErr w:type="spellEnd"/>
       <w:r>
         <w:t xml:space="preserve">). When that variable is set to </w:t>
       </w:r>
@@ -14475,12 +14480,210 @@
       <w:pPr>
         <w:pStyle w:val="Heading2"/>
       </w:pPr>
-      <w:bookmarkStart w:id="58" w:name="_Toc472669078"/>
-      <w:proofErr w:type="spellStart"/>
-      <w:r>
+      <w:bookmarkStart w:id="57" w:name="_Toc472669078"/>
+      <w:r>
+        <w:t>ClientForm Page</w:t>
+      </w:r>
+      <w:bookmarkEnd w:id="57"/>
+    </w:p>
+    <w:p>
+      <w:r>
+        <w:t xml:space="preserve">The </w:t>
+      </w:r>
+      <w:r>
+        <w:rPr>
+          <w:rStyle w:val="CodeSnippetChar"/>
+        </w:rPr>
         <w:t>ClientForm</w:t>
       </w:r>
-      <w:proofErr w:type="spellEnd"/>
+      <w:r>
+        <w:t xml:space="preserve"> page only has a single required field, so there’s nothing special in the code to manage form validation. When the user taps the </w:t>
+      </w:r>
+      <w:r>
+        <w:rPr>
+          <w:b/>
+        </w:rPr>
+        <w:t>Done</w:t>
+      </w:r>
+      <w:r>
+        <w:t xml:space="preserve"> button on the page, the save function executes, then checks that one field and warns the user if it’s not populated:</w:t>
+      </w:r>
+    </w:p>
+    <w:p>
+      <w:pPr>
+        <w:pStyle w:val="Code"/>
+      </w:pPr>
+      <w:r>
+        <w:t>save() {</w:t>
+      </w:r>
+    </w:p>
+    <w:p>
+      <w:pPr>
+        <w:pStyle w:val="Code"/>
+      </w:pPr>
+      <w:r>
+        <w:t xml:space="preserve">  //do we at least have a name?</w:t>
+      </w:r>
+    </w:p>
+    <w:p>
+      <w:pPr>
+        <w:pStyle w:val="Code"/>
+      </w:pPr>
+      <w:r>
+        <w:t xml:space="preserve">  if (this.client.name.length &lt; 1) {</w:t>
+      </w:r>
+    </w:p>
+    <w:p>
+      <w:pPr>
+        <w:pStyle w:val="Code"/>
+      </w:pPr>
+      <w:r>
+        <w:t xml:space="preserve">    //No, then warn the user</w:t>
+      </w:r>
+    </w:p>
+    <w:p>
+      <w:pPr>
+        <w:pStyle w:val="Code"/>
+      </w:pPr>
+      <w:r>
+        <w:t xml:space="preserve">    let alert = this.alertController.create({</w:t>
+      </w:r>
+    </w:p>
+    <w:p>
+      <w:pPr>
+        <w:pStyle w:val="Code"/>
+      </w:pPr>
+      <w:r>
+        <w:t xml:space="preserve">      title: this.config.appNameShort,</w:t>
+      </w:r>
+    </w:p>
+    <w:p>
+      <w:pPr>
+        <w:pStyle w:val="Code"/>
+      </w:pPr>
+      <w:r>
+        <w:t xml:space="preserve">      message: 'You must provide a value for the &lt;strong&gt;Name&lt;/strong&gt; field.',</w:t>
+      </w:r>
+    </w:p>
+    <w:p>
+      <w:pPr>
+        <w:pStyle w:val="Code"/>
+      </w:pPr>
+      <w:r>
+        <w:t xml:space="preserve">      buttons: [{ text: 'Try Again' }]</w:t>
+      </w:r>
+    </w:p>
+    <w:p>
+      <w:pPr>
+        <w:pStyle w:val="Code"/>
+      </w:pPr>
+      <w:r>
+        <w:t xml:space="preserve">    });</w:t>
+      </w:r>
+    </w:p>
+    <w:p>
+      <w:pPr>
+        <w:pStyle w:val="Code"/>
+      </w:pPr>
+      <w:r>
+        <w:t xml:space="preserve">    alert.present();</w:t>
+      </w:r>
+    </w:p>
+    <w:p>
+      <w:pPr>
+        <w:pStyle w:val="Code"/>
+      </w:pPr>
+      <w:r>
+        <w:t xml:space="preserve">  } else {</w:t>
+      </w:r>
+    </w:p>
+    <w:p>
+      <w:pPr>
+        <w:pStyle w:val="Code"/>
+      </w:pPr>
+      <w:r>
+        <w:t xml:space="preserve">    //Return the form's data (the client object) to the page</w:t>
+      </w:r>
+    </w:p>
+    <w:p>
+      <w:pPr>
+        <w:pStyle w:val="Code"/>
+      </w:pPr>
+      <w:r>
+        <w:t xml:space="preserve">    this.view.dismiss(this.client);</w:t>
+      </w:r>
+    </w:p>
+    <w:p>
+      <w:pPr>
+        <w:pStyle w:val="Code"/>
+      </w:pPr>
+      <w:r>
+        <w:t xml:space="preserve">  }</w:t>
+      </w:r>
+    </w:p>
+    <w:p>
+      <w:pPr>
+        <w:pStyle w:val="Code"/>
+      </w:pPr>
+      <w:r>
+        <w:t>}</w:t>
+      </w:r>
+    </w:p>
+    <w:p>
+      <w:r>
+        <w:t xml:space="preserve">This is mentioned here not because it’s an earth shattering best practice, but to </w:t>
+      </w:r>
+      <w:r>
+        <w:t>point</w:t>
+      </w:r>
+      <w:r>
+        <w:t xml:space="preserve"> out </w:t>
+      </w:r>
+      <w:r>
+        <w:t xml:space="preserve">a difference </w:t>
+      </w:r>
+      <w:r>
+        <w:t xml:space="preserve">in </w:t>
+      </w:r>
+      <w:r>
+        <w:t xml:space="preserve">the </w:t>
+      </w:r>
+      <w:r>
+        <w:t xml:space="preserve">validation approaches between the </w:t>
+      </w:r>
+      <w:r>
+        <w:rPr>
+          <w:rStyle w:val="CodeSnippetChar"/>
+        </w:rPr>
+        <w:t>ClientDetail</w:t>
+      </w:r>
+      <w:r>
+        <w:t xml:space="preserve"> page and the </w:t>
+      </w:r>
+      <w:r>
+        <w:rPr>
+          <w:rStyle w:val="CodeSnippetChar"/>
+        </w:rPr>
+        <w:t>AccountDetail</w:t>
+      </w:r>
+      <w:r>
+        <w:t xml:space="preserve"> </w:t>
+      </w:r>
+      <w:r>
+        <w:t xml:space="preserve">page </w:t>
+      </w:r>
+      <w:r>
+        <w:t>described in the next section.</w:t>
+      </w:r>
+    </w:p>
+    <w:p>
+      <w:pPr>
+        <w:pStyle w:val="Heading2"/>
+      </w:pPr>
+      <w:bookmarkStart w:id="58" w:name="_Toc472669079"/>
+      <w:r>
+        <w:t>AccountForm</w:t>
+      </w:r>
       <w:r>
         <w:t xml:space="preserve"> Page</w:t>
       </w:r>
@@ -14494,213 +14697,10 @@
         <w:rPr>
           <w:rStyle w:val="CodeSnippetChar"/>
         </w:rPr>
-        <w:t>ClientForm</w:t>
-      </w:r>
-      <w:r>
-        <w:t xml:space="preserve"> page only has a single required field, so there’s nothing special in the code to manage form validation. When the user taps the </w:t>
-      </w:r>
-      <w:r>
-        <w:rPr>
-          <w:b/>
-        </w:rPr>
-        <w:t>Done</w:t>
-      </w:r>
-      <w:r>
-        <w:t xml:space="preserve"> button on the page, the save function executes, then checks that one field and warns the user if it’s not populated:</w:t>
-      </w:r>
-    </w:p>
-    <w:p>
-      <w:pPr>
-        <w:pStyle w:val="Code"/>
-      </w:pPr>
-      <w:r>
-        <w:t>save() {</w:t>
-      </w:r>
-    </w:p>
-    <w:p>
-      <w:pPr>
-        <w:pStyle w:val="Code"/>
-      </w:pPr>
-      <w:r>
-        <w:t xml:space="preserve">  //do we at least have a name?</w:t>
-      </w:r>
-    </w:p>
-    <w:p>
-      <w:pPr>
-        <w:pStyle w:val="Code"/>
-      </w:pPr>
-      <w:r>
-        <w:t xml:space="preserve">  if (this.client.name.length &lt; 1) {</w:t>
-      </w:r>
-    </w:p>
-    <w:p>
-      <w:pPr>
-        <w:pStyle w:val="Code"/>
-      </w:pPr>
-      <w:r>
-        <w:t xml:space="preserve">    //No, then warn the user</w:t>
-      </w:r>
-    </w:p>
-    <w:p>
-      <w:pPr>
-        <w:pStyle w:val="Code"/>
-      </w:pPr>
-      <w:r>
-        <w:t xml:space="preserve">    let alert = this.alertController.create({</w:t>
-      </w:r>
-    </w:p>
-    <w:p>
-      <w:pPr>
-        <w:pStyle w:val="Code"/>
-      </w:pPr>
-      <w:r>
-        <w:t xml:space="preserve">      title: this.config.appNameShort,</w:t>
-      </w:r>
-    </w:p>
-    <w:p>
-      <w:pPr>
-        <w:pStyle w:val="Code"/>
-      </w:pPr>
-      <w:r>
-        <w:t xml:space="preserve">      message: 'You must provide a value for the &lt;strong&gt;Name&lt;/strong&gt; field.',</w:t>
-      </w:r>
-    </w:p>
-    <w:p>
-      <w:pPr>
-        <w:pStyle w:val="Code"/>
-      </w:pPr>
-      <w:r>
-        <w:t xml:space="preserve">      buttons: [{ text: 'Try Again' }]</w:t>
-      </w:r>
-    </w:p>
-    <w:p>
-      <w:pPr>
-        <w:pStyle w:val="Code"/>
-      </w:pPr>
-      <w:r>
-        <w:t xml:space="preserve">    });</w:t>
-      </w:r>
-    </w:p>
-    <w:p>
-      <w:pPr>
-        <w:pStyle w:val="Code"/>
-      </w:pPr>
-      <w:r>
-        <w:t xml:space="preserve">    alert.present();</w:t>
-      </w:r>
-    </w:p>
-    <w:p>
-      <w:pPr>
-        <w:pStyle w:val="Code"/>
-      </w:pPr>
-      <w:r>
-        <w:t xml:space="preserve">  } else {</w:t>
-      </w:r>
-    </w:p>
-    <w:p>
-      <w:pPr>
-        <w:pStyle w:val="Code"/>
-      </w:pPr>
-      <w:r>
-        <w:t xml:space="preserve">    //Return the form's data (the client object) to the page</w:t>
-      </w:r>
-    </w:p>
-    <w:p>
-      <w:pPr>
-        <w:pStyle w:val="Code"/>
-      </w:pPr>
-      <w:r>
-        <w:t xml:space="preserve">    this.view.dismiss(this.client);</w:t>
-      </w:r>
-    </w:p>
-    <w:p>
-      <w:pPr>
-        <w:pStyle w:val="Code"/>
-      </w:pPr>
-      <w:r>
-        <w:t xml:space="preserve">  }</w:t>
-      </w:r>
-    </w:p>
-    <w:p>
-      <w:pPr>
-        <w:pStyle w:val="Code"/>
-      </w:pPr>
-      <w:r>
-        <w:t>}</w:t>
-      </w:r>
-    </w:p>
-    <w:p>
-      <w:r>
-        <w:t xml:space="preserve">This is mentioned here not because it’s an earth shattering best practice, but to </w:t>
-      </w:r>
-      <w:r>
-        <w:t>point</w:t>
-      </w:r>
-      <w:r>
-        <w:t xml:space="preserve"> out </w:t>
-      </w:r>
-      <w:r>
-        <w:t xml:space="preserve">a difference </w:t>
-      </w:r>
-      <w:r>
-        <w:t xml:space="preserve">in </w:t>
-      </w:r>
-      <w:r>
-        <w:t xml:space="preserve">the </w:t>
-      </w:r>
-      <w:r>
-        <w:t xml:space="preserve">validation approaches between the </w:t>
-      </w:r>
-      <w:r>
-        <w:rPr>
-          <w:rStyle w:val="CodeSnippetChar"/>
-        </w:rPr>
-        <w:t>ClientDetail</w:t>
-      </w:r>
-      <w:r>
-        <w:t xml:space="preserve"> page and the </w:t>
-      </w:r>
-      <w:r>
-        <w:rPr>
-          <w:rStyle w:val="CodeSnippetChar"/>
-        </w:rPr>
-        <w:t>AccountDetail</w:t>
-      </w:r>
-      <w:r>
-        <w:t xml:space="preserve"> </w:t>
-      </w:r>
-      <w:r>
-        <w:t xml:space="preserve">page </w:t>
-      </w:r>
-      <w:r>
-        <w:t>described in the next section.</w:t>
-      </w:r>
-    </w:p>
-    <w:p>
-      <w:pPr>
-        <w:pStyle w:val="Heading2"/>
-      </w:pPr>
-      <w:bookmarkStart w:id="59" w:name="_Toc472669079"/>
-      <w:proofErr w:type="spellStart"/>
-      <w:r>
         <w:t>AccountForm</w:t>
       </w:r>
-      <w:proofErr w:type="spellEnd"/>
-      <w:r>
-        <w:t xml:space="preserve"> Page</w:t>
-      </w:r>
+      <w:bookmarkStart w:id="59" w:name="_GoBack"/>
       <w:bookmarkEnd w:id="59"/>
-    </w:p>
-    <w:p>
-      <w:r>
-        <w:t xml:space="preserve">The </w:t>
-      </w:r>
-      <w:r>
-        <w:rPr>
-          <w:rStyle w:val="CodeSnippetChar"/>
-        </w:rPr>
-        <w:t>AccountDetail</w:t>
-      </w:r>
       <w:r>
         <w:t xml:space="preserve"> page</w:t>
       </w:r>
@@ -14879,15 +14879,7 @@
         <w:t>formControlName</w:t>
       </w:r>
       <w:r>
-        <w:t xml:space="preserve"> attribute that identifies the </w:t>
-      </w:r>
-      <w:proofErr w:type="spellStart"/>
-      <w:r>
-        <w:t>FormBuilder</w:t>
-      </w:r>
-      <w:proofErr w:type="spellEnd"/>
-      <w:r>
-        <w:t xml:space="preserve"> control the input field maps to.</w:t>
+        <w:t xml:space="preserve"> attribute that identifies the FormBuilder control the input field maps to.</w:t>
       </w:r>
     </w:p>
     <w:p>
@@ -15572,8 +15564,8 @@
       </w:r>
     </w:p>
     <w:sectPr>
-      <w:headerReference w:type="default" r:id="rId46"/>
-      <w:footerReference w:type="default" r:id="rId47"/>
+      <w:headerReference w:type="default" r:id="rId47"/>
+      <w:footerReference w:type="default" r:id="rId48"/>
       <w:pgSz w:w="12240" w:h="15840"/>
       <w:pgMar w:top="1440" w:right="1440" w:bottom="1440" w:left="1440" w:header="720" w:footer="720" w:gutter="0"/>
       <w:pgNumType w:start="1"/>
@@ -15717,7 +15709,7 @@
       <w:rPr>
         <w:noProof/>
       </w:rPr>
-      <w:t>20</w:t>
+      <w:t>34</w:t>
     </w:r>
     <w:r>
       <w:rPr>
@@ -19619,7 +19611,7 @@
 </file>
 
 <file path=customXml/itemProps1.xml><?xml version="1.0" encoding="utf-8"?>
-<ds:datastoreItem xmlns:ds="http://schemas.openxmlformats.org/officeDocument/2006/customXml" ds:itemID="{ADCA9149-6770-4502-A955-A1ACE6EFCC2E}">
+<ds:datastoreItem xmlns:ds="http://schemas.openxmlformats.org/officeDocument/2006/customXml" ds:itemID="{6365D3F2-A628-4E79-89D9-E2329B900415}">
   <ds:schemaRefs>
     <ds:schemaRef ds:uri="http://schemas.openxmlformats.org/officeDocument/2006/bibliography"/>
   </ds:schemaRefs>

</xml_diff>